<commit_message>
sift in progresss, matches from two images found
</commit_message>
<xml_diff>
--- a/HW1/hw-1.docx
+++ b/HW1/hw-1.docx
@@ -124,7 +124,14 @@
           <w:rFonts w:ascii="Times New Roman" w:hAnsi="Times New Roman" w:cs="Times New Roman"/>
           <w:lang w:val="en"/>
         </w:rPr>
-        <w:t>15 classes (shown above) {airplane, airport, bridge, ..., freeway}</w:t>
+        <w:t>15 classes (shown above) {airplane, airport, bridge, ...,</w:t>
+      </w:r>
+      <w:r>
+        <w:rPr>
+          <w:rFonts w:ascii="Times New Roman" w:hAnsi="Times New Roman" w:cs="Times New Roman"/>
+          <w:lang w:val="en"/>
+        </w:rPr>
+        <w:t xml:space="preserve"> freeway}</w:t>
       </w:r>
       <w:r>
         <w:rPr>
@@ -222,14 +229,7 @@
         <w:rPr>
           <w:rFonts w:ascii="Times New Roman" w:hAnsi="Times New Roman" w:cs="Times New Roman"/>
         </w:rPr>
-        <w:t>model with total number of entry K</w:t>
-      </w:r>
-      <w:proofErr w:type="gramStart"/>
-      <w:r>
-        <w:rPr>
-          <w:rFonts w:ascii="Times New Roman" w:hAnsi="Times New Roman" w:cs="Times New Roman"/>
-        </w:rPr>
-        <w:t>=</w:t>
+        <w:t>model with total number of entry K=</w:t>
       </w:r>
       <w:r>
         <w:rPr>
@@ -238,7 +238,6 @@
         </w:rPr>
         <w:t>[</w:t>
       </w:r>
-      <w:proofErr w:type="gramEnd"/>
       <w:r>
         <w:rPr>
           <w:rFonts w:ascii="Times New Roman" w:hAnsi="Times New Roman" w:cs="Times New Roman"/>
@@ -285,7 +284,13 @@
         <w:rPr>
           <w:rFonts w:ascii="Times New Roman" w:hAnsi="Times New Roman" w:cs="Times New Roman"/>
         </w:rPr>
-        <w:t xml:space="preserve"> and results</w:t>
+        <w:t xml:space="preserve"> and result</w:t>
+      </w:r>
+      <w:r>
+        <w:rPr>
+          <w:rFonts w:ascii="Times New Roman" w:hAnsi="Times New Roman" w:cs="Times New Roman"/>
+        </w:rPr>
+        <w:t>s</w:t>
       </w:r>
       <w:r>
         <w:rPr>
@@ -352,9 +357,9 @@
                 <w:szCs w:val="20"/>
                 <w:lang w:val="en"/>
               </w:rPr>
-              <w:t>color_</w:t>
-            </w:r>
-            <w:proofErr w:type="gramStart"/>
+              <w:t>color_table</w:t>
+            </w:r>
+            <w:proofErr w:type="spellEnd"/>
             <w:r>
               <w:rPr>
                 <w:rFonts w:ascii="UnDotum" w:eastAsia="UnDotum" w:hAnsi="UnDotum" w:cs="UnDotum" w:hint="eastAsia"/>
@@ -363,21 +368,9 @@
                 <w:szCs w:val="20"/>
                 <w:lang w:val="en"/>
               </w:rPr>
-              <w:t>table</w:t>
-            </w:r>
-            <w:proofErr w:type="spellEnd"/>
-            <w:r>
-              <w:rPr>
-                <w:rFonts w:ascii="UnDotum" w:eastAsia="UnDotum" w:hAnsi="UnDotum" w:cs="UnDotum" w:hint="eastAsia"/>
-                <w:color w:val="0000FF"/>
-                <w:sz w:val="20"/>
-                <w:szCs w:val="20"/>
-                <w:lang w:val="en"/>
-              </w:rPr>
               <w:t>]=</w:t>
             </w:r>
             <w:proofErr w:type="spellStart"/>
-            <w:proofErr w:type="gramEnd"/>
             <w:r>
               <w:rPr>
                 <w:rFonts w:ascii="UnDotum" w:eastAsia="UnDotum" w:hAnsi="UnDotum" w:cs="UnDotum" w:hint="eastAsia"/>
@@ -581,23 +574,7 @@
           <w:rFonts w:ascii="Times New Roman" w:hAnsi="Times New Roman" w:cs="Times New Roman"/>
           <w:lang w:val="en"/>
         </w:rPr>
-        <w:t xml:space="preserve"> or python with both an Euclidean distance and KL distance (also known as cross entropy) metrics (optional for 10pts extra </w:t>
-      </w:r>
-      <w:proofErr w:type="gramStart"/>
-      <w:r>
-        <w:rPr>
-          <w:rFonts w:ascii="Times New Roman" w:hAnsi="Times New Roman" w:cs="Times New Roman"/>
-          <w:lang w:val="en"/>
-        </w:rPr>
-        <w:t>credits)  [</w:t>
-      </w:r>
-      <w:proofErr w:type="gramEnd"/>
-      <w:r>
-        <w:rPr>
-          <w:rFonts w:ascii="Times New Roman" w:hAnsi="Times New Roman" w:cs="Times New Roman"/>
-          <w:lang w:val="en"/>
-        </w:rPr>
-        <w:t>15pts]</w:t>
+        <w:t xml:space="preserve"> or python with both an Euclidean distance and KL distance (also known as cross entropy) metrics (optional for 10pts extra credits)  [15pts]</w:t>
       </w:r>
     </w:p>
     <w:tbl>
@@ -669,7 +646,6 @@
               <w:t>]=</w:t>
             </w:r>
             <w:proofErr w:type="spellStart"/>
-            <w:proofErr w:type="gramStart"/>
             <w:r>
               <w:rPr>
                 <w:rFonts w:ascii="UnDotum" w:eastAsia="UnDotum" w:hAnsi="UnDotum" w:cs="UnDotum"/>
@@ -692,7 +668,6 @@
               <w:t>(</w:t>
             </w:r>
             <w:proofErr w:type="spellStart"/>
-            <w:proofErr w:type="gramEnd"/>
             <w:r>
               <w:rPr>
                 <w:rFonts w:ascii="UnDotum" w:eastAsia="UnDotum" w:hAnsi="UnDotum" w:cs="UnDotum" w:hint="eastAsia"/>
@@ -804,7 +779,6 @@
               <w:t>im</w:t>
             </w:r>
             <w:proofErr w:type="spellEnd"/>
-            <w:proofErr w:type="gramStart"/>
             <w:r>
               <w:rPr>
                 <w:rFonts w:ascii="UnDotum" w:eastAsia="UnDotum" w:hAnsi="UnDotum" w:cs="UnDotum"/>
@@ -815,7 +789,6 @@
               </w:rPr>
               <w:t>);</w:t>
             </w:r>
-            <w:proofErr w:type="gramEnd"/>
           </w:p>
           <w:p>
             <w:pPr>
@@ -841,7 +814,6 @@
               <w:t>[</w:t>
             </w:r>
             <w:proofErr w:type="spellStart"/>
-            <w:proofErr w:type="gramStart"/>
             <w:r>
               <w:rPr>
                 <w:rFonts w:ascii="UnDotum" w:eastAsia="UnDotum" w:hAnsi="UnDotum" w:cs="UnDotum"/>
@@ -853,7 +825,6 @@
               <w:t>ht,wid</w:t>
             </w:r>
             <w:proofErr w:type="spellEnd"/>
-            <w:proofErr w:type="gramEnd"/>
             <w:r>
               <w:rPr>
                 <w:rFonts w:ascii="UnDotum" w:eastAsia="UnDotum" w:hAnsi="UnDotum" w:cs="UnDotum"/>
@@ -962,7 +933,17 @@
                 <w:szCs w:val="20"/>
                 <w:lang w:val="en"/>
               </w:rPr>
-              <w:t xml:space="preserve"> distance</w:t>
+              <w:t xml:space="preserve"> </w:t>
+            </w:r>
+            <w:r>
+              <w:rPr>
+                <w:rFonts w:ascii="UnDotum" w:eastAsia="UnDotum" w:hAnsi="UnDotum" w:cs="UnDotum"/>
+                <w:color w:val="0000FF"/>
+                <w:sz w:val="20"/>
+                <w:szCs w:val="20"/>
+                <w:lang w:val="en"/>
+              </w:rPr>
+              <w:t>distance</w:t>
             </w:r>
           </w:p>
           <w:p>
@@ -1021,21 +1002,9 @@
                 <w:szCs w:val="20"/>
                 <w:lang w:val="en"/>
               </w:rPr>
-              <w:t xml:space="preserve">, </w:t>
-            </w:r>
-            <w:proofErr w:type="gramStart"/>
-            <w:r>
-              <w:rPr>
-                <w:rFonts w:ascii="UnDotum" w:eastAsia="UnDotum" w:hAnsi="UnDotum" w:cs="UnDotum"/>
-                <w:color w:val="0000FF"/>
-                <w:sz w:val="20"/>
-                <w:szCs w:val="20"/>
-                <w:lang w:val="en"/>
-              </w:rPr>
-              <w:t>reshape(</w:t>
+              <w:t>, reshape(</w:t>
             </w:r>
             <w:proofErr w:type="spellStart"/>
-            <w:proofErr w:type="gramEnd"/>
             <w:r>
               <w:rPr>
                 <w:rFonts w:ascii="UnDotum" w:eastAsia="UnDotum" w:hAnsi="UnDotum" w:cs="UnDotum"/>
@@ -1137,27 +1106,15 @@
               <w:t>kld</w:t>
             </w:r>
             <w:proofErr w:type="spellEnd"/>
-            <w:proofErr w:type="gramStart"/>
-            <w:r>
-              <w:rPr>
-                <w:rFonts w:ascii="UnDotum" w:eastAsia="UnDotum" w:hAnsi="UnDotum" w:cs="UnDotum"/>
-                <w:color w:val="0000FF"/>
-                <w:sz w:val="20"/>
-                <w:szCs w:val="20"/>
-                <w:lang w:val="en"/>
-              </w:rPr>
-              <w:t>’  %</w:t>
-            </w:r>
-            <w:proofErr w:type="gramEnd"/>
-            <w:r>
-              <w:rPr>
-                <w:rFonts w:ascii="UnDotum" w:eastAsia="UnDotum" w:hAnsi="UnDotum" w:cs="UnDotum"/>
-                <w:color w:val="0000FF"/>
-                <w:sz w:val="20"/>
-                <w:szCs w:val="20"/>
-                <w:lang w:val="en"/>
-              </w:rPr>
-              <w:t xml:space="preserve"> KL distance</w:t>
+            <w:r>
+              <w:rPr>
+                <w:rFonts w:ascii="UnDotum" w:eastAsia="UnDotum" w:hAnsi="UnDotum" w:cs="UnDotum"/>
+                <w:color w:val="0000FF"/>
+                <w:sz w:val="20"/>
+                <w:szCs w:val="20"/>
+                <w:lang w:val="en"/>
+              </w:rPr>
+              <w:t>’  % KL distance</w:t>
             </w:r>
           </w:p>
           <w:p>
@@ -1303,23 +1260,7 @@
           <w:rFonts w:ascii="Times New Roman" w:hAnsi="Times New Roman" w:cs="Times New Roman"/>
           <w:lang w:val="en"/>
         </w:rPr>
-        <w:t xml:space="preserve"> data matrix, for N=15*40, and K </w:t>
-      </w:r>
-      <w:proofErr w:type="gramStart"/>
-      <w:r>
-        <w:rPr>
-          <w:rFonts w:ascii="Times New Roman" w:hAnsi="Times New Roman" w:cs="Times New Roman"/>
-          <w:lang w:val="en"/>
-        </w:rPr>
-        <w:t>=[</w:t>
-      </w:r>
-      <w:proofErr w:type="gramEnd"/>
-      <w:r>
-        <w:rPr>
-          <w:rFonts w:ascii="Times New Roman" w:hAnsi="Times New Roman" w:cs="Times New Roman"/>
-          <w:lang w:val="en"/>
-        </w:rPr>
-        <w:t>64, 128]. Split the data set into training and</w:t>
+        <w:t xml:space="preserve"> data matrix, for N=15*40, and K =[64, 128]. Split the data set into training and</w:t>
       </w:r>
       <w:r>
         <w:rPr>
@@ -1335,7 +1276,6 @@
         <w:t xml:space="preserve"> testing, and conduct classification using </w:t>
       </w:r>
       <w:proofErr w:type="spellStart"/>
-      <w:proofErr w:type="gramStart"/>
       <w:r>
         <w:rPr>
           <w:rFonts w:ascii="Times New Roman" w:hAnsi="Times New Roman" w:cs="Times New Roman"/>
@@ -1350,15 +1290,7 @@
           <w:rFonts w:ascii="Times New Roman" w:hAnsi="Times New Roman" w:cs="Times New Roman"/>
           <w:lang w:val="en"/>
         </w:rPr>
-        <w:t>(</w:t>
-      </w:r>
-      <w:proofErr w:type="gramEnd"/>
-      <w:r>
-        <w:rPr>
-          <w:rFonts w:ascii="Times New Roman" w:hAnsi="Times New Roman" w:cs="Times New Roman"/>
-          <w:lang w:val="en"/>
-        </w:rPr>
-        <w:t>). [20pts]</w:t>
+        <w:t>(). [20pts]</w:t>
       </w:r>
     </w:p>
     <w:tbl>
@@ -1397,29 +1329,7 @@
                 <w:szCs w:val="18"/>
                 <w:lang w:val="en"/>
               </w:rPr>
-              <w:t xml:space="preserve">% </w:t>
-            </w:r>
-            <w:proofErr w:type="gramStart"/>
-            <w:r>
-              <w:rPr>
-                <w:rFonts w:ascii="UnDotum" w:eastAsia="UnDotum" w:hAnsi="UnDotum" w:cs="UnDotum"/>
-                <w:color w:val="0000FF"/>
-                <w:sz w:val="18"/>
-                <w:szCs w:val="18"/>
-                <w:lang w:val="en"/>
-              </w:rPr>
-              <w:t>load</w:t>
-            </w:r>
-            <w:proofErr w:type="gramEnd"/>
-            <w:r>
-              <w:rPr>
-                <w:rFonts w:ascii="UnDotum" w:eastAsia="UnDotum" w:hAnsi="UnDotum" w:cs="UnDotum"/>
-                <w:color w:val="0000FF"/>
-                <w:sz w:val="18"/>
-                <w:szCs w:val="18"/>
-                <w:lang w:val="en"/>
-              </w:rPr>
-              <w:t xml:space="preserve"> </w:t>
+              <w:t xml:space="preserve">% load </w:t>
             </w:r>
             <w:proofErr w:type="spellStart"/>
             <w:r>
@@ -1539,27 +1449,15 @@
               <w:t>test_set</w:t>
             </w:r>
             <w:proofErr w:type="spellEnd"/>
-            <w:proofErr w:type="gramStart"/>
-            <w:r>
-              <w:rPr>
-                <w:rFonts w:ascii="UnDotum" w:eastAsia="UnDotum" w:hAnsi="UnDotum" w:cs="UnDotum"/>
-                <w:color w:val="0000FF"/>
-                <w:sz w:val="18"/>
-                <w:szCs w:val="18"/>
-                <w:lang w:val="en"/>
-              </w:rPr>
-              <w:t>=[</w:t>
-            </w:r>
-            <w:proofErr w:type="gramEnd"/>
-            <w:r>
-              <w:rPr>
-                <w:rFonts w:ascii="UnDotum" w:eastAsia="UnDotum" w:hAnsi="UnDotum" w:cs="UnDotum"/>
-                <w:color w:val="0000FF"/>
-                <w:sz w:val="18"/>
-                <w:szCs w:val="18"/>
-                <w:lang w:val="en"/>
-              </w:rPr>
-              <w:t xml:space="preserve">1:10]; </w:t>
+            <w:r>
+              <w:rPr>
+                <w:rFonts w:ascii="UnDotum" w:eastAsia="UnDotum" w:hAnsi="UnDotum" w:cs="UnDotum"/>
+                <w:color w:val="0000FF"/>
+                <w:sz w:val="18"/>
+                <w:szCs w:val="18"/>
+                <w:lang w:val="en"/>
+              </w:rPr>
+              <w:t xml:space="preserve">=[1:10]; </w:t>
             </w:r>
           </w:p>
           <w:p>
@@ -1587,27 +1485,15 @@
               <w:t>train_set</w:t>
             </w:r>
             <w:proofErr w:type="spellEnd"/>
-            <w:proofErr w:type="gramStart"/>
-            <w:r>
-              <w:rPr>
-                <w:rFonts w:ascii="UnDotum" w:eastAsia="UnDotum" w:hAnsi="UnDotum" w:cs="UnDotum"/>
-                <w:color w:val="0000FF"/>
-                <w:sz w:val="18"/>
-                <w:szCs w:val="18"/>
-                <w:lang w:val="en"/>
-              </w:rPr>
-              <w:t>=[</w:t>
-            </w:r>
-            <w:proofErr w:type="gramEnd"/>
-            <w:r>
-              <w:rPr>
-                <w:rFonts w:ascii="UnDotum" w:eastAsia="UnDotum" w:hAnsi="UnDotum" w:cs="UnDotum"/>
-                <w:color w:val="0000FF"/>
-                <w:sz w:val="18"/>
-                <w:szCs w:val="18"/>
-                <w:lang w:val="en"/>
-              </w:rPr>
-              <w:t>11:40];</w:t>
+            <w:r>
+              <w:rPr>
+                <w:rFonts w:ascii="UnDotum" w:eastAsia="UnDotum" w:hAnsi="UnDotum" w:cs="UnDotum"/>
+                <w:color w:val="0000FF"/>
+                <w:sz w:val="18"/>
+                <w:szCs w:val="18"/>
+                <w:lang w:val="en"/>
+              </w:rPr>
+              <w:t>=[11:40];</w:t>
             </w:r>
           </w:p>
           <w:p>
@@ -1643,20 +1529,8 @@
                 <w:szCs w:val="18"/>
                 <w:lang w:val="en"/>
               </w:rPr>
-              <w:t>=</w:t>
-            </w:r>
-            <w:proofErr w:type="gramStart"/>
-            <w:r>
-              <w:rPr>
-                <w:rFonts w:ascii="UnDotum" w:eastAsia="UnDotum" w:hAnsi="UnDotum" w:cs="UnDotum"/>
-                <w:color w:val="0000FF"/>
-                <w:sz w:val="18"/>
-                <w:szCs w:val="18"/>
-                <w:lang w:val="en"/>
-              </w:rPr>
-              <w:t>15;</w:t>
-            </w:r>
-            <w:proofErr w:type="gramEnd"/>
+              <w:t>=15;</w:t>
+            </w:r>
           </w:p>
           <w:p>
             <w:pPr>
@@ -1701,29 +1575,7 @@
                 <w:szCs w:val="18"/>
                 <w:lang w:val="en"/>
               </w:rPr>
-              <w:t>=</w:t>
-            </w:r>
-            <w:proofErr w:type="gramStart"/>
-            <w:r>
-              <w:rPr>
-                <w:rFonts w:ascii="UnDotum" w:eastAsia="UnDotum" w:hAnsi="UnDotum" w:cs="UnDotum"/>
-                <w:color w:val="0000FF"/>
-                <w:sz w:val="18"/>
-                <w:szCs w:val="18"/>
-                <w:lang w:val="en"/>
-              </w:rPr>
-              <w:t>40;</w:t>
-            </w:r>
-            <w:proofErr w:type="gramEnd"/>
-            <w:r>
-              <w:rPr>
-                <w:rFonts w:ascii="UnDotum" w:eastAsia="UnDotum" w:hAnsi="UnDotum" w:cs="UnDotum"/>
-                <w:color w:val="0000FF"/>
-                <w:sz w:val="18"/>
-                <w:szCs w:val="18"/>
-                <w:lang w:val="en"/>
-              </w:rPr>
-              <w:t xml:space="preserve"> </w:t>
+              <w:t xml:space="preserve">=40; </w:t>
             </w:r>
           </w:p>
           <w:p>
@@ -1747,29 +1599,7 @@
                 <w:szCs w:val="18"/>
                 <w:lang w:val="en"/>
               </w:rPr>
-              <w:t>for k=</w:t>
-            </w:r>
-            <w:proofErr w:type="gramStart"/>
-            <w:r>
-              <w:rPr>
-                <w:rFonts w:ascii="UnDotum" w:eastAsia="UnDotum" w:hAnsi="UnDotum" w:cs="UnDotum"/>
-                <w:color w:val="0000FF"/>
-                <w:sz w:val="18"/>
-                <w:szCs w:val="18"/>
-                <w:lang w:val="en"/>
-              </w:rPr>
-              <w:t>1:n</w:t>
-            </w:r>
-            <w:proofErr w:type="gramEnd"/>
-            <w:r>
-              <w:rPr>
-                <w:rFonts w:ascii="UnDotum" w:eastAsia="UnDotum" w:hAnsi="UnDotum" w:cs="UnDotum"/>
-                <w:color w:val="0000FF"/>
-                <w:sz w:val="18"/>
-                <w:szCs w:val="18"/>
-                <w:lang w:val="en"/>
-              </w:rPr>
-              <w:t>_class</w:t>
+              <w:t>for k=1:n_class</w:t>
             </w:r>
           </w:p>
           <w:p>
@@ -1793,21 +1623,9 @@
                 <w:szCs w:val="18"/>
                 <w:lang w:val="en"/>
               </w:rPr>
-              <w:t xml:space="preserve">   offs=(k-</w:t>
-            </w:r>
-            <w:proofErr w:type="gramStart"/>
-            <w:r>
-              <w:rPr>
-                <w:rFonts w:ascii="UnDotum" w:eastAsia="UnDotum" w:hAnsi="UnDotum" w:cs="UnDotum"/>
-                <w:color w:val="0000FF"/>
-                <w:sz w:val="18"/>
-                <w:szCs w:val="18"/>
-                <w:lang w:val="en"/>
-              </w:rPr>
-              <w:t>1)*</w:t>
+              <w:t xml:space="preserve">   offs=(k-1)*</w:t>
             </w:r>
             <w:proofErr w:type="spellStart"/>
-            <w:proofErr w:type="gramEnd"/>
             <w:r>
               <w:rPr>
                 <w:rFonts w:ascii="UnDotum" w:eastAsia="UnDotum" w:hAnsi="UnDotum" w:cs="UnDotum"/>
@@ -1852,29 +1670,7 @@
                 <w:szCs w:val="18"/>
                 <w:lang w:val="en"/>
               </w:rPr>
-              <w:t xml:space="preserve">% </w:t>
-            </w:r>
-            <w:proofErr w:type="gramStart"/>
-            <w:r>
-              <w:rPr>
-                <w:rFonts w:ascii="UnDotum" w:eastAsia="UnDotum" w:hAnsi="UnDotum" w:cs="UnDotum"/>
-                <w:color w:val="0000FF"/>
-                <w:sz w:val="18"/>
-                <w:szCs w:val="18"/>
-                <w:lang w:val="en"/>
-              </w:rPr>
-              <w:t>test</w:t>
-            </w:r>
-            <w:proofErr w:type="gramEnd"/>
-            <w:r>
-              <w:rPr>
-                <w:rFonts w:ascii="UnDotum" w:eastAsia="UnDotum" w:hAnsi="UnDotum" w:cs="UnDotum"/>
-                <w:color w:val="0000FF"/>
-                <w:sz w:val="18"/>
-                <w:szCs w:val="18"/>
-                <w:lang w:val="en"/>
-              </w:rPr>
-              <w:t xml:space="preserve">: offs+ </w:t>
+              <w:t xml:space="preserve">% test: offs+ </w:t>
             </w:r>
             <w:proofErr w:type="spellStart"/>
             <w:r>
@@ -1945,7 +1741,6 @@
               <w:t xml:space="preserve"> = </w:t>
             </w:r>
             <w:proofErr w:type="spellStart"/>
-            <w:proofErr w:type="gramStart"/>
             <w:r>
               <w:rPr>
                 <w:rFonts w:ascii="UnDotum" w:eastAsia="UnDotum" w:hAnsi="UnDotum" w:cs="UnDotum"/>
@@ -1968,7 +1763,6 @@
               <w:t>(</w:t>
             </w:r>
             <w:proofErr w:type="spellStart"/>
-            <w:proofErr w:type="gramEnd"/>
             <w:r>
               <w:rPr>
                 <w:rFonts w:ascii="UnDotum" w:eastAsia="UnDotum" w:hAnsi="UnDotum" w:cs="UnDotum"/>
@@ -2098,7 +1892,17 @@
                 <w:szCs w:val="18"/>
                 <w:lang w:val="en"/>
               </w:rPr>
-              <w:t>]),:), k*ones(1, length(</w:t>
+              <w:t xml:space="preserve">]),:), </w:t>
+            </w:r>
+            <w:r>
+              <w:rPr>
+                <w:rFonts w:ascii="UnDotum" w:eastAsia="UnDotum" w:hAnsi="UnDotum" w:cs="UnDotum"/>
+                <w:color w:val="0000FF"/>
+                <w:sz w:val="18"/>
+                <w:szCs w:val="18"/>
+                <w:lang w:val="en"/>
+              </w:rPr>
+              <w:t>k*ones(1, length(</w:t>
             </w:r>
             <w:proofErr w:type="spellStart"/>
             <w:r>
@@ -2144,29 +1948,7 @@
                 <w:szCs w:val="18"/>
                 <w:lang w:val="en"/>
               </w:rPr>
-              <w:t xml:space="preserve">   % </w:t>
-            </w:r>
-            <w:proofErr w:type="gramStart"/>
-            <w:r>
-              <w:rPr>
-                <w:rFonts w:ascii="UnDotum" w:eastAsia="UnDotum" w:hAnsi="UnDotum" w:cs="UnDotum"/>
-                <w:color w:val="0000FF"/>
-                <w:sz w:val="18"/>
-                <w:szCs w:val="18"/>
-                <w:lang w:val="en"/>
-              </w:rPr>
-              <w:t>your</w:t>
-            </w:r>
-            <w:proofErr w:type="gramEnd"/>
-            <w:r>
-              <w:rPr>
-                <w:rFonts w:ascii="UnDotum" w:eastAsia="UnDotum" w:hAnsi="UnDotum" w:cs="UnDotum"/>
-                <w:color w:val="0000FF"/>
-                <w:sz w:val="18"/>
-                <w:szCs w:val="18"/>
-                <w:lang w:val="en"/>
-              </w:rPr>
-              <w:t xml:space="preserve"> code here to analyze accuracy</w:t>
+              <w:t xml:space="preserve">   % your code here to analyze accuracy</w:t>
             </w:r>
           </w:p>
           <w:p>
@@ -2507,7 +2289,14 @@
           <w:rFonts w:ascii="Times New Roman" w:hAnsi="Times New Roman" w:cs="Times New Roman"/>
           <w:lang w:val="en"/>
         </w:rPr>
-        <w:t xml:space="preserve"> to wrap the image according to the </w:t>
+        <w:t xml:space="preserve"> to wrap the image according</w:t>
+      </w:r>
+      <w:r>
+        <w:rPr>
+          <w:rFonts w:ascii="Times New Roman" w:hAnsi="Times New Roman" w:cs="Times New Roman"/>
+          <w:lang w:val="en"/>
+        </w:rPr>
+        <w:t xml:space="preserve"> to the </w:t>
       </w:r>
       <w:proofErr w:type="spellStart"/>
       <w:r>
@@ -2552,23 +2341,7 @@
           <w:rFonts w:ascii="Times New Roman" w:hAnsi="Times New Roman" w:cs="Times New Roman"/>
           <w:lang w:val="en"/>
         </w:rPr>
-        <w:t xml:space="preserve">How many SIFT points pairs you </w:t>
-      </w:r>
-      <w:proofErr w:type="gramStart"/>
-      <w:r>
-        <w:rPr>
-          <w:rFonts w:ascii="Times New Roman" w:hAnsi="Times New Roman" w:cs="Times New Roman"/>
-          <w:lang w:val="en"/>
-        </w:rPr>
-        <w:t>found ?</w:t>
-      </w:r>
-      <w:proofErr w:type="gramEnd"/>
-      <w:r>
-        <w:rPr>
-          <w:rFonts w:ascii="Times New Roman" w:hAnsi="Times New Roman" w:cs="Times New Roman"/>
-          <w:lang w:val="en"/>
-        </w:rPr>
-        <w:t xml:space="preserve"> Select the best M=8 matching pairs, and use that to compute your Matrix A, for Ah=0 </w:t>
+        <w:t xml:space="preserve">How many SIFT points pairs you found ? Select the best M=8 matching pairs, and use that to compute your Matrix A, for Ah=0 </w:t>
       </w:r>
       <w:proofErr w:type="spellStart"/>
       <w:r>
@@ -2613,23 +2386,14 @@
           <w:rFonts w:ascii="Times New Roman" w:hAnsi="Times New Roman" w:cs="Times New Roman"/>
           <w:lang w:val="en"/>
         </w:rPr>
-        <w:t xml:space="preserve">Show the SVD of A and what are the zero singular </w:t>
-      </w:r>
-      <w:proofErr w:type="gramStart"/>
-      <w:r>
-        <w:rPr>
-          <w:rFonts w:ascii="Times New Roman" w:hAnsi="Times New Roman" w:cs="Times New Roman"/>
-          <w:lang w:val="en"/>
-        </w:rPr>
-        <w:t>values ?</w:t>
-      </w:r>
-      <w:proofErr w:type="gramEnd"/>
-      <w:r>
-        <w:rPr>
-          <w:rFonts w:ascii="Times New Roman" w:hAnsi="Times New Roman" w:cs="Times New Roman"/>
-          <w:lang w:val="en"/>
-        </w:rPr>
-        <w:t xml:space="preserve"> [10 pts]</w:t>
+        <w:t xml:space="preserve">Show the SVD of A and what are the zero singular values </w:t>
+      </w:r>
+      <w:r>
+        <w:rPr>
+          <w:rFonts w:ascii="Times New Roman" w:hAnsi="Times New Roman" w:cs="Times New Roman"/>
+          <w:lang w:val="en"/>
+        </w:rPr>
+        <w:t>? [10 pts]</w:t>
       </w:r>
     </w:p>
     <w:p>
@@ -2688,7 +2452,6 @@
         <w:t xml:space="preserve">Show the null space solution to Ah=0, </w:t>
       </w:r>
       <w:proofErr w:type="spellStart"/>
-      <w:proofErr w:type="gramStart"/>
       <w:r>
         <w:rPr>
           <w:rFonts w:ascii="Times New Roman" w:hAnsi="Times New Roman" w:cs="Times New Roman"/>
@@ -2697,7 +2460,6 @@
         <w:t>i.e,non</w:t>
       </w:r>
       <w:proofErr w:type="spellEnd"/>
-      <w:proofErr w:type="gramEnd"/>
       <w:r>
         <w:rPr>
           <w:rFonts w:ascii="Times New Roman" w:hAnsi="Times New Roman" w:cs="Times New Roman"/>
@@ -2762,7 +2524,6 @@
         <w:t xml:space="preserve">For all matched SIFT points, how many are in agreement with this </w:t>
       </w:r>
       <w:proofErr w:type="spellStart"/>
-      <w:proofErr w:type="gramStart"/>
       <w:r>
         <w:rPr>
           <w:rFonts w:ascii="Times New Roman" w:hAnsi="Times New Roman" w:cs="Times New Roman"/>
@@ -2776,15 +2537,7 @@
           <w:rFonts w:ascii="Times New Roman" w:hAnsi="Times New Roman" w:cs="Times New Roman"/>
           <w:lang w:val="en"/>
         </w:rPr>
-        <w:t xml:space="preserve"> ?</w:t>
-      </w:r>
-      <w:proofErr w:type="gramEnd"/>
-      <w:r>
-        <w:rPr>
-          <w:rFonts w:ascii="Times New Roman" w:hAnsi="Times New Roman" w:cs="Times New Roman"/>
-          <w:lang w:val="en"/>
-        </w:rPr>
-        <w:t xml:space="preserve"> [15pts]</w:t>
+        <w:t xml:space="preserve"> ? [15pts]</w:t>
       </w:r>
     </w:p>
     <w:p>
@@ -2861,6 +2614,7 @@
       <w:sdtPr>
         <w:id w:val="559831703"/>
       </w:sdtPr>
+      <w:sdtEndPr/>
       <w:sdtContent>
         <w:r>
           <w:fldChar w:fldCharType="begin"/>
@@ -2986,27 +2740,7 @@
         <w:szCs w:val="21"/>
         <w:lang w:val="en"/>
       </w:rPr>
-      <w:t>Student Name: ___________________</w:t>
-    </w:r>
-    <w:proofErr w:type="gramStart"/>
-    <w:r>
-      <w:rPr>
-        <w:rFonts w:ascii="Times New Roman" w:hAnsi="Times New Roman" w:cs="Times New Roman"/>
-        <w:sz w:val="21"/>
-        <w:szCs w:val="21"/>
-        <w:lang w:val="en"/>
-      </w:rPr>
-      <w:t>_,  Student</w:t>
-    </w:r>
-    <w:proofErr w:type="gramEnd"/>
-    <w:r>
-      <w:rPr>
-        <w:rFonts w:ascii="Times New Roman" w:hAnsi="Times New Roman" w:cs="Times New Roman"/>
-        <w:sz w:val="21"/>
-        <w:szCs w:val="21"/>
-        <w:lang w:val="en"/>
-      </w:rPr>
-      <w:t xml:space="preserve"> ID:____________________</w:t>
+      <w:t>Student Name: ____________________,  Student ID:____________________</w:t>
     </w:r>
   </w:p>
 </w:hdr>

</xml_diff>